<commit_message>
modified:   Attendance_list/Attendance 2 for hello 2023-11-15.docx 	new file:   Attendance_list/~$tendance 2 for hello 2023-11-15.docx 	modified:   attendance/__pycache__/views.cpython-311.pyc 	modified:   attendance/views.py 	modified:   templates/attendance/detail.html
</commit_message>
<xml_diff>
--- a/Attendance_list/Attendance 2 for hello 2023-11-15.docx
+++ b/Attendance_list/Attendance 2 for hello 2023-11-15.docx
@@ -11,9 +11,9 @@
           <w:b/>
           <w:sz w:val="48"/>
         </w:rPr>
-        <w:t xml:space="preserve">Layers of Truth Attendance Report </w:t>
+        <w:t xml:space="preserve">Again and Afresh Attendance Report </w:t>
         <w:br/>
-        <w:t xml:space="preserve"> hello</w:t>
+        <w:t xml:space="preserve"> Gathering of Believers</w:t>
       </w:r>
     </w:p>
     <w:p>
@@ -185,9 +185,9 @@
             <w:vAlign w:val="center"/>
           </w:tcPr>
           <w:p>
-            <w:r>
-              <w:t>2</w:t>
-            </w:r>
+            <w:pPr>
+              <w:jc w:val="center"/>
+            </w:pPr>
           </w:p>
         </w:tc>
         <w:tc>
@@ -196,9 +196,9 @@
             <w:vAlign w:val="center"/>
           </w:tcPr>
           <w:p>
-            <w:r>
-              <w:t>Pastor</w:t>
-            </w:r>
+            <w:pPr>
+              <w:jc w:val="center"/>
+            </w:pPr>
           </w:p>
         </w:tc>
         <w:tc>
@@ -207,9 +207,9 @@
             <w:vAlign w:val="center"/>
           </w:tcPr>
           <w:p>
-            <w:r>
-              <w:t>1</w:t>
-            </w:r>
+            <w:pPr>
+              <w:jc w:val="center"/>
+            </w:pPr>
           </w:p>
         </w:tc>
         <w:tc>
@@ -218,9 +218,9 @@
             <w:vAlign w:val="center"/>
           </w:tcPr>
           <w:p>
-            <w:r>
-              <w:t>0</w:t>
-            </w:r>
+            <w:pPr>
+              <w:jc w:val="center"/>
+            </w:pPr>
           </w:p>
         </w:tc>
         <w:tc>
@@ -229,9 +229,9 @@
             <w:vAlign w:val="center"/>
           </w:tcPr>
           <w:p>
-            <w:r>
-              <w:t>1</w:t>
-            </w:r>
+            <w:pPr>
+              <w:jc w:val="center"/>
+            </w:pPr>
           </w:p>
         </w:tc>
       </w:tr>
@@ -242,9 +242,9 @@
             <w:vAlign w:val="center"/>
           </w:tcPr>
           <w:p>
-            <w:r>
-              <w:t>3</w:t>
-            </w:r>
+            <w:pPr>
+              <w:jc w:val="center"/>
+            </w:pPr>
           </w:p>
         </w:tc>
         <w:tc>
@@ -253,9 +253,9 @@
             <w:vAlign w:val="center"/>
           </w:tcPr>
           <w:p>
-            <w:r>
-              <w:t>Worker</w:t>
-            </w:r>
+            <w:pPr>
+              <w:jc w:val="center"/>
+            </w:pPr>
           </w:p>
         </w:tc>
         <w:tc>
@@ -264,9 +264,9 @@
             <w:vAlign w:val="center"/>
           </w:tcPr>
           <w:p>
-            <w:r>
-              <w:t>2</w:t>
-            </w:r>
+            <w:pPr>
+              <w:jc w:val="center"/>
+            </w:pPr>
           </w:p>
         </w:tc>
         <w:tc>
@@ -275,9 +275,9 @@
             <w:vAlign w:val="center"/>
           </w:tcPr>
           <w:p>
-            <w:r>
-              <w:t>0</w:t>
-            </w:r>
+            <w:pPr>
+              <w:jc w:val="center"/>
+            </w:pPr>
           </w:p>
         </w:tc>
         <w:tc>
@@ -286,209 +286,9 @@
             <w:vAlign w:val="center"/>
           </w:tcPr>
           <w:p>
-            <w:r>
-              <w:t>2</w:t>
-            </w:r>
-          </w:p>
-        </w:tc>
-      </w:tr>
-      <w:tr>
-        <w:tc>
-          <w:tcPr>
-            <w:tcW w:type="dxa" w:w="600"/>
-            <w:vAlign w:val="center"/>
-          </w:tcPr>
-          <w:p>
-            <w:r>
-              <w:t>4</w:t>
-            </w:r>
-          </w:p>
-        </w:tc>
-        <w:tc>
-          <w:tcPr>
-            <w:tcW w:type="dxa" w:w="2000"/>
-            <w:vAlign w:val="center"/>
-          </w:tcPr>
-          <w:p>
-            <w:r>
-              <w:t>Member</w:t>
-            </w:r>
-          </w:p>
-        </w:tc>
-        <w:tc>
-          <w:tcPr>
-            <w:tcW w:type="dxa" w:w="2000"/>
-            <w:vAlign w:val="center"/>
-          </w:tcPr>
-          <w:p>
-            <w:r>
-              <w:t>0</w:t>
-            </w:r>
-          </w:p>
-        </w:tc>
-        <w:tc>
-          <w:tcPr>
-            <w:tcW w:type="dxa" w:w="2000"/>
-            <w:vAlign w:val="center"/>
-          </w:tcPr>
-          <w:p>
-            <w:r>
-              <w:t>0</w:t>
-            </w:r>
-          </w:p>
-        </w:tc>
-        <w:tc>
-          <w:tcPr>
-            <w:tcW w:type="dxa" w:w="2000"/>
-            <w:vAlign w:val="center"/>
-          </w:tcPr>
-          <w:p>
-            <w:r>
-              <w:t>0</w:t>
-            </w:r>
-          </w:p>
-        </w:tc>
-      </w:tr>
-    </w:tbl>
-    <w:p/>
-    <w:p/>
-    <w:p/>
-    <w:p>
-      <w:pPr>
-        <w:jc w:val="center"/>
-      </w:pPr>
-      <w:r>
-        <w:rPr>
-          <w:b/>
-          <w:sz w:val="36"/>
-        </w:rPr>
-        <w:t>Pastors List</w:t>
-      </w:r>
-    </w:p>
-    <w:tbl>
-      <w:tblPr>
-        <w:tblStyle w:val="TableGrid"/>
-        <w:tblW w:type="auto" w:w="0"/>
-        <w:tblLook w:firstColumn="1" w:firstRow="1" w:lastColumn="0" w:lastRow="0" w:noHBand="0" w:noVBand="1" w:val="04A0"/>
-      </w:tblPr>
-      <w:tblGrid>
-        <w:gridCol w:w="1728"/>
-        <w:gridCol w:w="1728"/>
-        <w:gridCol w:w="1728"/>
-        <w:gridCol w:w="1728"/>
-        <w:gridCol w:w="1728"/>
-      </w:tblGrid>
-      <w:tr>
-        <w:tc>
-          <w:tcPr>
-            <w:tcW w:type="dxa" w:w="600"/>
-            <w:vAlign w:val="center"/>
-          </w:tcPr>
-          <w:p>
-            <w:r>
-              <w:t>S/N</w:t>
-            </w:r>
-          </w:p>
-        </w:tc>
-        <w:tc>
-          <w:tcPr>
-            <w:tcW w:type="dxa" w:w="2000"/>
-            <w:vAlign w:val="center"/>
-          </w:tcPr>
-          <w:p>
-            <w:r>
-              <w:t>Name</w:t>
-            </w:r>
-          </w:p>
-        </w:tc>
-        <w:tc>
-          <w:tcPr>
-            <w:tcW w:type="dxa" w:w="2000"/>
-            <w:vAlign w:val="center"/>
-          </w:tcPr>
-          <w:p>
-            <w:r>
-              <w:t>Phone</w:t>
-            </w:r>
-          </w:p>
-        </w:tc>
-        <w:tc>
-          <w:tcPr>
-            <w:tcW w:type="dxa" w:w="2000"/>
-            <w:vAlign w:val="center"/>
-          </w:tcPr>
-          <w:p>
-            <w:r>
-              <w:t>Gender</w:t>
-            </w:r>
-          </w:p>
-        </w:tc>
-        <w:tc>
-          <w:tcPr>
-            <w:tcW w:type="dxa" w:w="2000"/>
-            <w:vAlign w:val="center"/>
-          </w:tcPr>
-          <w:p>
-            <w:r>
-              <w:t>Time</w:t>
-            </w:r>
-          </w:p>
-        </w:tc>
-      </w:tr>
-      <w:tr>
-        <w:tc>
-          <w:tcPr>
-            <w:tcW w:type="dxa" w:w="600"/>
-            <w:vAlign w:val="center"/>
-          </w:tcPr>
-          <w:p>
-            <w:r>
-              <w:t>1</w:t>
-            </w:r>
-          </w:p>
-        </w:tc>
-        <w:tc>
-          <w:tcPr>
-            <w:tcW w:type="dxa" w:w="2000"/>
-            <w:vAlign w:val="center"/>
-          </w:tcPr>
-          <w:p>
-            <w:r>
-              <w:t>Sjikz</w:t>
-            </w:r>
-          </w:p>
-        </w:tc>
-        <w:tc>
-          <w:tcPr>
-            <w:tcW w:type="dxa" w:w="2000"/>
-            <w:vAlign w:val="center"/>
-          </w:tcPr>
-          <w:p>
-            <w:r>
-              <w:t>uishk</w:t>
-            </w:r>
-          </w:p>
-        </w:tc>
-        <w:tc>
-          <w:tcPr>
-            <w:tcW w:type="dxa" w:w="2000"/>
-            <w:vAlign w:val="center"/>
-          </w:tcPr>
-          <w:p>
-            <w:r>
-              <w:t>Male</w:t>
-            </w:r>
-          </w:p>
-        </w:tc>
-        <w:tc>
-          <w:tcPr>
-            <w:tcW w:type="dxa" w:w="2000"/>
-            <w:vAlign w:val="center"/>
-          </w:tcPr>
-          <w:p>
-            <w:r>
-              <w:t>15:37:24.548823</w:t>
-            </w:r>
+            <w:pPr>
+              <w:jc w:val="center"/>
+            </w:pPr>
           </w:p>
         </w:tc>
       </w:tr>
@@ -562,264 +362,7 @@
           <w:b/>
           <w:sz w:val="36"/>
         </w:rPr>
-        <w:t>Workers List</w:t>
-      </w:r>
-    </w:p>
-    <w:tbl>
-      <w:tblPr>
-        <w:tblStyle w:val="TableGrid"/>
-        <w:tblW w:type="auto" w:w="0"/>
-        <w:tblLook w:firstColumn="1" w:firstRow="1" w:lastColumn="0" w:lastRow="0" w:noHBand="0" w:noVBand="1" w:val="04A0"/>
-      </w:tblPr>
-      <w:tblGrid>
-        <w:gridCol w:w="1728"/>
-        <w:gridCol w:w="1728"/>
-        <w:gridCol w:w="1728"/>
-        <w:gridCol w:w="1728"/>
-        <w:gridCol w:w="1728"/>
-      </w:tblGrid>
-      <w:tr>
-        <w:tc>
-          <w:tcPr>
-            <w:tcW w:type="dxa" w:w="600"/>
-            <w:vAlign w:val="center"/>
-          </w:tcPr>
-          <w:p>
-            <w:r>
-              <w:t>S/N</w:t>
-            </w:r>
-          </w:p>
-        </w:tc>
-        <w:tc>
-          <w:tcPr>
-            <w:tcW w:type="dxa" w:w="2000"/>
-            <w:vAlign w:val="center"/>
-          </w:tcPr>
-          <w:p>
-            <w:r>
-              <w:t>Name</w:t>
-            </w:r>
-          </w:p>
-        </w:tc>
-        <w:tc>
-          <w:tcPr>
-            <w:tcW w:type="dxa" w:w="2000"/>
-            <w:vAlign w:val="center"/>
-          </w:tcPr>
-          <w:p>
-            <w:r>
-              <w:t>Phone</w:t>
-            </w:r>
-          </w:p>
-        </w:tc>
-        <w:tc>
-          <w:tcPr>
-            <w:tcW w:type="dxa" w:w="2000"/>
-            <w:vAlign w:val="center"/>
-          </w:tcPr>
-          <w:p>
-            <w:r>
-              <w:t>Gender</w:t>
-            </w:r>
-          </w:p>
-        </w:tc>
-        <w:tc>
-          <w:tcPr>
-            <w:tcW w:type="dxa" w:w="2000"/>
-            <w:vAlign w:val="center"/>
-          </w:tcPr>
-          <w:p>
-            <w:r>
-              <w:t>Time</w:t>
-            </w:r>
-          </w:p>
-        </w:tc>
-      </w:tr>
-      <w:tr>
-        <w:tc>
-          <w:tcPr>
-            <w:tcW w:type="dxa" w:w="600"/>
-            <w:vAlign w:val="center"/>
-          </w:tcPr>
-          <w:p>
-            <w:r>
-              <w:t>1</w:t>
-            </w:r>
-          </w:p>
-        </w:tc>
-        <w:tc>
-          <w:tcPr>
-            <w:tcW w:type="dxa" w:w="2000"/>
-            <w:vAlign w:val="center"/>
-          </w:tcPr>
-          <w:p>
-            <w:r>
-              <w:t>John Okojere</w:t>
-            </w:r>
-          </w:p>
-        </w:tc>
-        <w:tc>
-          <w:tcPr>
-            <w:tcW w:type="dxa" w:w="2000"/>
-            <w:vAlign w:val="center"/>
-          </w:tcPr>
-          <w:p>
-            <w:r>
-              <w:t>08169404089</w:t>
-            </w:r>
-          </w:p>
-        </w:tc>
-        <w:tc>
-          <w:tcPr>
-            <w:tcW w:type="dxa" w:w="2000"/>
-            <w:vAlign w:val="center"/>
-          </w:tcPr>
-          <w:p>
-            <w:r>
-              <w:t>Male</w:t>
-            </w:r>
-          </w:p>
-        </w:tc>
-        <w:tc>
-          <w:tcPr>
-            <w:tcW w:type="dxa" w:w="2000"/>
-            <w:vAlign w:val="center"/>
-          </w:tcPr>
-          <w:p>
-            <w:r>
-              <w:t>15:21:44.761931</w:t>
-            </w:r>
-          </w:p>
-        </w:tc>
-      </w:tr>
-      <w:tr>
-        <w:tc>
-          <w:tcPr>
-            <w:tcW w:type="dxa" w:w="600"/>
-            <w:vAlign w:val="center"/>
-          </w:tcPr>
-          <w:p>
-            <w:r>
-              <w:t>2</w:t>
-            </w:r>
-          </w:p>
-        </w:tc>
-        <w:tc>
-          <w:tcPr>
-            <w:tcW w:type="dxa" w:w="2000"/>
-            <w:vAlign w:val="center"/>
-          </w:tcPr>
-          <w:p>
-            <w:r>
-              <w:t>John Okojerw</w:t>
-            </w:r>
-          </w:p>
-        </w:tc>
-        <w:tc>
-          <w:tcPr>
-            <w:tcW w:type="dxa" w:w="2000"/>
-            <w:vAlign w:val="center"/>
-          </w:tcPr>
-          <w:p>
-            <w:r>
-              <w:t>08169404083</w:t>
-            </w:r>
-          </w:p>
-        </w:tc>
-        <w:tc>
-          <w:tcPr>
-            <w:tcW w:type="dxa" w:w="2000"/>
-            <w:vAlign w:val="center"/>
-          </w:tcPr>
-          <w:p>
-            <w:r>
-              <w:t>Male</w:t>
-            </w:r>
-          </w:p>
-        </w:tc>
-        <w:tc>
-          <w:tcPr>
-            <w:tcW w:type="dxa" w:w="2000"/>
-            <w:vAlign w:val="center"/>
-          </w:tcPr>
-          <w:p>
-            <w:r>
-              <w:t>15:25:38.471659</w:t>
-            </w:r>
-          </w:p>
-        </w:tc>
-      </w:tr>
-      <w:tr>
-        <w:tc>
-          <w:tcPr>
-            <w:tcW w:type="dxa" w:w="600"/>
-            <w:vAlign w:val="center"/>
-          </w:tcPr>
-          <w:p>
-            <w:pPr>
-              <w:jc w:val="center"/>
-            </w:pPr>
-          </w:p>
-        </w:tc>
-        <w:tc>
-          <w:tcPr>
-            <w:tcW w:type="dxa" w:w="2000"/>
-            <w:vAlign w:val="center"/>
-          </w:tcPr>
-          <w:p>
-            <w:pPr>
-              <w:jc w:val="center"/>
-            </w:pPr>
-          </w:p>
-        </w:tc>
-        <w:tc>
-          <w:tcPr>
-            <w:tcW w:type="dxa" w:w="2000"/>
-            <w:vAlign w:val="center"/>
-          </w:tcPr>
-          <w:p>
-            <w:pPr>
-              <w:jc w:val="center"/>
-            </w:pPr>
-          </w:p>
-        </w:tc>
-        <w:tc>
-          <w:tcPr>
-            <w:tcW w:type="dxa" w:w="2000"/>
-            <w:vAlign w:val="center"/>
-          </w:tcPr>
-          <w:p>
-            <w:pPr>
-              <w:jc w:val="center"/>
-            </w:pPr>
-          </w:p>
-        </w:tc>
-        <w:tc>
-          <w:tcPr>
-            <w:tcW w:type="dxa" w:w="2000"/>
-            <w:vAlign w:val="center"/>
-          </w:tcPr>
-          <w:p>
-            <w:pPr>
-              <w:jc w:val="center"/>
-            </w:pPr>
-          </w:p>
-        </w:tc>
-      </w:tr>
-    </w:tbl>
-    <w:p/>
-    <w:p/>
-    <w:p/>
-    <w:p>
-      <w:pPr>
-        <w:jc w:val="center"/>
-      </w:pPr>
-      <w:r>
-        <w:rPr>
-          <w:b/>
-          <w:sz w:val="36"/>
-        </w:rPr>
-        <w:t>Non-workers/Members</w:t>
+        <w:t>Non-workers/All</w:t>
       </w:r>
     </w:p>
     <w:tbl>
@@ -876,6 +419,144 @@
           <w:p>
             <w:r>
               <w:t>Time</w:t>
+            </w:r>
+          </w:p>
+        </w:tc>
+      </w:tr>
+      <w:tr>
+        <w:tc>
+          <w:tcPr>
+            <w:tcW w:type="dxa" w:w="600"/>
+            <w:vAlign w:val="center"/>
+          </w:tcPr>
+          <w:p>
+            <w:r>
+              <w:t>1</w:t>
+            </w:r>
+          </w:p>
+        </w:tc>
+        <w:tc>
+          <w:tcPr>
+            <w:tcW w:type="dxa" w:w="2000"/>
+            <w:vAlign w:val="center"/>
+          </w:tcPr>
+          <w:p>
+            <w:r>
+              <w:t>John Okojere</w:t>
+            </w:r>
+          </w:p>
+        </w:tc>
+        <w:tc>
+          <w:tcPr>
+            <w:tcW w:type="dxa" w:w="2000"/>
+            <w:vAlign w:val="center"/>
+          </w:tcPr>
+          <w:p>
+            <w:r>
+              <w:t>081694040882</w:t>
+            </w:r>
+          </w:p>
+        </w:tc>
+        <w:tc>
+          <w:tcPr>
+            <w:tcW w:type="dxa" w:w="2000"/>
+            <w:vAlign w:val="center"/>
+          </w:tcPr>
+          <w:p>
+            <w:r>
+              <w:t>03:22:06</w:t>
+            </w:r>
+          </w:p>
+        </w:tc>
+      </w:tr>
+      <w:tr>
+        <w:tc>
+          <w:tcPr>
+            <w:tcW w:type="dxa" w:w="600"/>
+            <w:vAlign w:val="center"/>
+          </w:tcPr>
+          <w:p>
+            <w:r>
+              <w:t>2</w:t>
+            </w:r>
+          </w:p>
+        </w:tc>
+        <w:tc>
+          <w:tcPr>
+            <w:tcW w:type="dxa" w:w="2000"/>
+            <w:vAlign w:val="center"/>
+          </w:tcPr>
+          <w:p>
+            <w:r>
+              <w:t>John Okojere</w:t>
+            </w:r>
+          </w:p>
+        </w:tc>
+        <w:tc>
+          <w:tcPr>
+            <w:tcW w:type="dxa" w:w="2000"/>
+            <w:vAlign w:val="center"/>
+          </w:tcPr>
+          <w:p>
+            <w:r>
+              <w:t>081694204088</w:t>
+            </w:r>
+          </w:p>
+        </w:tc>
+        <w:tc>
+          <w:tcPr>
+            <w:tcW w:type="dxa" w:w="2000"/>
+            <w:vAlign w:val="center"/>
+          </w:tcPr>
+          <w:p>
+            <w:r>
+              <w:t>03:22:11</w:t>
+            </w:r>
+          </w:p>
+        </w:tc>
+      </w:tr>
+      <w:tr>
+        <w:tc>
+          <w:tcPr>
+            <w:tcW w:type="dxa" w:w="600"/>
+            <w:vAlign w:val="center"/>
+          </w:tcPr>
+          <w:p>
+            <w:r>
+              <w:t>3</w:t>
+            </w:r>
+          </w:p>
+        </w:tc>
+        <w:tc>
+          <w:tcPr>
+            <w:tcW w:type="dxa" w:w="2000"/>
+            <w:vAlign w:val="center"/>
+          </w:tcPr>
+          <w:p>
+            <w:r>
+              <w:t>John Okojere</w:t>
+            </w:r>
+          </w:p>
+        </w:tc>
+        <w:tc>
+          <w:tcPr>
+            <w:tcW w:type="dxa" w:w="2000"/>
+            <w:vAlign w:val="center"/>
+          </w:tcPr>
+          <w:p>
+            <w:r>
+              <w:t>081694204088</w:t>
+            </w:r>
+          </w:p>
+        </w:tc>
+        <w:tc>
+          <w:tcPr>
+            <w:tcW w:type="dxa" w:w="2000"/>
+            <w:vAlign w:val="center"/>
+          </w:tcPr>
+          <w:p>
+            <w:r>
+              <w:t>03:22:16</w:t>
             </w:r>
           </w:p>
         </w:tc>

</xml_diff>